<commit_message>
Stable version. All clocks, timers and peripherals as expected. Main->Init->Entry structure.
Signed-off-by: Darren <Darmor>
</commit_message>
<xml_diff>
--- a/Proposal.docx
+++ b/Proposal.docx
@@ -103,7 +103,6 @@
         <w:tblCellMar>
           <w:top w:w="57" w:type="dxa"/>
           <w:left w:w="142" w:type="dxa"/>
-          <w:bottom w:w="0" w:type="dxa"/>
           <w:right w:w="137" w:type="dxa"/>
         </w:tblCellMar>
         <w:tblLook w:val="04A0" w:firstRow="1" w:lastRow="0" w:firstColumn="1" w:lastColumn="0" w:noHBand="0" w:noVBand="1"/>
@@ -351,6 +350,9 @@
             <w:pPr>
               <w:spacing w:after="160" w:line="259" w:lineRule="auto"/>
             </w:pPr>
+            <w:r>
+              <w:t>1 second data updates POST request to server</w:t>
+            </w:r>
           </w:p>
         </w:tc>
         <w:tc>
@@ -424,7 +426,11 @@
           <w:p>
             <w:pPr>
               <w:spacing w:after="160" w:line="259" w:lineRule="auto"/>
-            </w:pPr>
+              <w:jc w:val="center"/>
+            </w:pPr>
+            <w:r>
+              <w:t>2</w:t>
+            </w:r>
           </w:p>
         </w:tc>
         <w:tc>
@@ -441,6 +447,9 @@
             <w:pPr>
               <w:spacing w:after="160" w:line="259" w:lineRule="auto"/>
             </w:pPr>
+            <w:r>
+              <w:t>Data Analysis</w:t>
+            </w:r>
           </w:p>
         </w:tc>
         <w:tc>
@@ -490,6 +499,156 @@
               <w:spacing w:after="160" w:line="259" w:lineRule="auto"/>
             </w:pPr>
           </w:p>
+        </w:tc>
+      </w:tr>
+      <w:tr>
+        <w:trPr>
+          <w:trHeight w:val="302"/>
+          <w:jc w:val="center"/>
+        </w:trPr>
+        <w:tc>
+          <w:tcPr>
+            <w:tcW w:w="592" w:type="dxa"/>
+            <w:tcBorders>
+              <w:top w:val="single" w:sz="4" w:space="0" w:color="000000"/>
+              <w:left w:val="single" w:sz="4" w:space="0" w:color="000000"/>
+              <w:bottom w:val="single" w:sz="4" w:space="0" w:color="000000"/>
+              <w:right w:val="single" w:sz="4" w:space="0" w:color="000000"/>
+            </w:tcBorders>
+          </w:tcPr>
+          <w:p>
+            <w:pPr>
+              <w:jc w:val="center"/>
+            </w:pPr>
+            <w:r>
+              <w:t>3</w:t>
+            </w:r>
+          </w:p>
+        </w:tc>
+        <w:tc>
+          <w:tcPr>
+            <w:tcW w:w="6512" w:type="dxa"/>
+            <w:tcBorders>
+              <w:top w:val="single" w:sz="4" w:space="0" w:color="000000"/>
+              <w:left w:val="single" w:sz="4" w:space="0" w:color="000000"/>
+              <w:bottom w:val="single" w:sz="4" w:space="0" w:color="000000"/>
+              <w:right w:val="single" w:sz="4" w:space="0" w:color="000000"/>
+            </w:tcBorders>
+          </w:tcPr>
+          <w:p>
+            <w:r>
+              <w:t>Login/Signup Screen</w:t>
+            </w:r>
+          </w:p>
+        </w:tc>
+        <w:tc>
+          <w:tcPr>
+            <w:tcW w:w="1270" w:type="dxa"/>
+            <w:tcBorders>
+              <w:top w:val="single" w:sz="4" w:space="0" w:color="000000"/>
+              <w:left w:val="single" w:sz="4" w:space="0" w:color="000000"/>
+              <w:bottom w:val="single" w:sz="4" w:space="0" w:color="000000"/>
+              <w:right w:val="single" w:sz="4" w:space="0" w:color="000000"/>
+            </w:tcBorders>
+          </w:tcPr>
+          <w:p/>
+        </w:tc>
+        <w:tc>
+          <w:tcPr>
+            <w:tcW w:w="1390" w:type="dxa"/>
+            <w:tcBorders>
+              <w:top w:val="single" w:sz="4" w:space="0" w:color="000000"/>
+              <w:left w:val="single" w:sz="4" w:space="0" w:color="000000"/>
+              <w:bottom w:val="single" w:sz="4" w:space="0" w:color="000000"/>
+              <w:right w:val="single" w:sz="4" w:space="0" w:color="000000"/>
+            </w:tcBorders>
+          </w:tcPr>
+          <w:p/>
+        </w:tc>
+        <w:tc>
+          <w:tcPr>
+            <w:tcW w:w="1252" w:type="dxa"/>
+            <w:tcBorders>
+              <w:top w:val="single" w:sz="4" w:space="0" w:color="000000"/>
+              <w:left w:val="single" w:sz="4" w:space="0" w:color="000000"/>
+              <w:bottom w:val="single" w:sz="4" w:space="0" w:color="000000"/>
+              <w:right w:val="single" w:sz="4" w:space="0" w:color="000000"/>
+            </w:tcBorders>
+          </w:tcPr>
+          <w:p/>
+        </w:tc>
+      </w:tr>
+      <w:tr>
+        <w:trPr>
+          <w:trHeight w:val="302"/>
+          <w:jc w:val="center"/>
+        </w:trPr>
+        <w:tc>
+          <w:tcPr>
+            <w:tcW w:w="592" w:type="dxa"/>
+            <w:tcBorders>
+              <w:top w:val="single" w:sz="4" w:space="0" w:color="000000"/>
+              <w:left w:val="single" w:sz="4" w:space="0" w:color="000000"/>
+              <w:bottom w:val="single" w:sz="4" w:space="0" w:color="000000"/>
+              <w:right w:val="single" w:sz="4" w:space="0" w:color="000000"/>
+            </w:tcBorders>
+          </w:tcPr>
+          <w:p>
+            <w:pPr>
+              <w:jc w:val="center"/>
+            </w:pPr>
+            <w:r>
+              <w:t>4</w:t>
+            </w:r>
+          </w:p>
+        </w:tc>
+        <w:tc>
+          <w:tcPr>
+            <w:tcW w:w="6512" w:type="dxa"/>
+            <w:tcBorders>
+              <w:top w:val="single" w:sz="4" w:space="0" w:color="000000"/>
+              <w:left w:val="single" w:sz="4" w:space="0" w:color="000000"/>
+              <w:bottom w:val="single" w:sz="4" w:space="0" w:color="000000"/>
+              <w:right w:val="single" w:sz="4" w:space="0" w:color="000000"/>
+            </w:tcBorders>
+          </w:tcPr>
+          <w:p/>
+        </w:tc>
+        <w:tc>
+          <w:tcPr>
+            <w:tcW w:w="1270" w:type="dxa"/>
+            <w:tcBorders>
+              <w:top w:val="single" w:sz="4" w:space="0" w:color="000000"/>
+              <w:left w:val="single" w:sz="4" w:space="0" w:color="000000"/>
+              <w:bottom w:val="single" w:sz="4" w:space="0" w:color="000000"/>
+              <w:right w:val="single" w:sz="4" w:space="0" w:color="000000"/>
+            </w:tcBorders>
+          </w:tcPr>
+          <w:p/>
+        </w:tc>
+        <w:tc>
+          <w:tcPr>
+            <w:tcW w:w="1390" w:type="dxa"/>
+            <w:tcBorders>
+              <w:top w:val="single" w:sz="4" w:space="0" w:color="000000"/>
+              <w:left w:val="single" w:sz="4" w:space="0" w:color="000000"/>
+              <w:bottom w:val="single" w:sz="4" w:space="0" w:color="000000"/>
+              <w:right w:val="single" w:sz="4" w:space="0" w:color="000000"/>
+            </w:tcBorders>
+          </w:tcPr>
+          <w:p/>
+        </w:tc>
+        <w:tc>
+          <w:tcPr>
+            <w:tcW w:w="1252" w:type="dxa"/>
+            <w:tcBorders>
+              <w:top w:val="single" w:sz="4" w:space="0" w:color="000000"/>
+              <w:left w:val="single" w:sz="4" w:space="0" w:color="000000"/>
+              <w:bottom w:val="single" w:sz="4" w:space="0" w:color="000000"/>
+              <w:right w:val="single" w:sz="4" w:space="0" w:color="000000"/>
+            </w:tcBorders>
+          </w:tcPr>
+          <w:p/>
         </w:tc>
       </w:tr>
       <w:tr>
@@ -728,6 +887,9 @@
             <w:pPr>
               <w:spacing w:after="160" w:line="259" w:lineRule="auto"/>
             </w:pPr>
+            <w:r>
+              <w:t>Accept Incoming data from MCU</w:t>
+            </w:r>
           </w:p>
         </w:tc>
         <w:tc>
@@ -822,6 +984,9 @@
             <w:pPr>
               <w:spacing w:after="160" w:line="259" w:lineRule="auto"/>
             </w:pPr>
+            <w:r>
+              <w:t>Parse temp/humidity values store in database</w:t>
+            </w:r>
           </w:p>
         </w:tc>
         <w:tc>
@@ -871,6 +1036,163 @@
               <w:spacing w:after="160" w:line="259" w:lineRule="auto"/>
             </w:pPr>
           </w:p>
+        </w:tc>
+      </w:tr>
+      <w:tr>
+        <w:trPr>
+          <w:trHeight w:val="302"/>
+          <w:jc w:val="center"/>
+        </w:trPr>
+        <w:tc>
+          <w:tcPr>
+            <w:tcW w:w="592" w:type="dxa"/>
+            <w:tcBorders>
+              <w:top w:val="single" w:sz="4" w:space="0" w:color="000000"/>
+              <w:left w:val="single" w:sz="4" w:space="0" w:color="000000"/>
+              <w:bottom w:val="single" w:sz="4" w:space="0" w:color="000000"/>
+              <w:right w:val="single" w:sz="4" w:space="0" w:color="000000"/>
+            </w:tcBorders>
+          </w:tcPr>
+          <w:p>
+            <w:pPr>
+              <w:ind w:left="96"/>
+            </w:pPr>
+            <w:r>
+              <w:t>3</w:t>
+            </w:r>
+          </w:p>
+        </w:tc>
+        <w:tc>
+          <w:tcPr>
+            <w:tcW w:w="6512" w:type="dxa"/>
+            <w:tcBorders>
+              <w:top w:val="single" w:sz="4" w:space="0" w:color="000000"/>
+              <w:left w:val="single" w:sz="4" w:space="0" w:color="000000"/>
+              <w:bottom w:val="single" w:sz="4" w:space="0" w:color="000000"/>
+              <w:right w:val="single" w:sz="4" w:space="0" w:color="000000"/>
+            </w:tcBorders>
+          </w:tcPr>
+          <w:p>
+            <w:r>
+              <w:t xml:space="preserve">Data </w:t>
+            </w:r>
+            <w:r>
+              <w:t>Calculation</w:t>
+            </w:r>
+          </w:p>
+        </w:tc>
+        <w:tc>
+          <w:tcPr>
+            <w:tcW w:w="1270" w:type="dxa"/>
+            <w:tcBorders>
+              <w:top w:val="single" w:sz="4" w:space="0" w:color="000000"/>
+              <w:left w:val="single" w:sz="4" w:space="0" w:color="000000"/>
+              <w:bottom w:val="single" w:sz="4" w:space="0" w:color="000000"/>
+              <w:right w:val="single" w:sz="4" w:space="0" w:color="000000"/>
+            </w:tcBorders>
+          </w:tcPr>
+          <w:p/>
+        </w:tc>
+        <w:tc>
+          <w:tcPr>
+            <w:tcW w:w="1390" w:type="dxa"/>
+            <w:tcBorders>
+              <w:top w:val="single" w:sz="4" w:space="0" w:color="000000"/>
+              <w:left w:val="single" w:sz="4" w:space="0" w:color="000000"/>
+              <w:bottom w:val="single" w:sz="4" w:space="0" w:color="000000"/>
+              <w:right w:val="single" w:sz="4" w:space="0" w:color="000000"/>
+            </w:tcBorders>
+          </w:tcPr>
+          <w:p/>
+        </w:tc>
+        <w:tc>
+          <w:tcPr>
+            <w:tcW w:w="1252" w:type="dxa"/>
+            <w:tcBorders>
+              <w:top w:val="single" w:sz="4" w:space="0" w:color="000000"/>
+              <w:left w:val="single" w:sz="4" w:space="0" w:color="000000"/>
+              <w:bottom w:val="single" w:sz="4" w:space="0" w:color="000000"/>
+              <w:right w:val="single" w:sz="4" w:space="0" w:color="000000"/>
+            </w:tcBorders>
+          </w:tcPr>
+          <w:p/>
+        </w:tc>
+      </w:tr>
+      <w:tr>
+        <w:trPr>
+          <w:trHeight w:val="302"/>
+          <w:jc w:val="center"/>
+        </w:trPr>
+        <w:tc>
+          <w:tcPr>
+            <w:tcW w:w="592" w:type="dxa"/>
+            <w:tcBorders>
+              <w:top w:val="single" w:sz="4" w:space="0" w:color="000000"/>
+              <w:left w:val="single" w:sz="4" w:space="0" w:color="000000"/>
+              <w:bottom w:val="single" w:sz="4" w:space="0" w:color="000000"/>
+              <w:right w:val="single" w:sz="4" w:space="0" w:color="000000"/>
+            </w:tcBorders>
+          </w:tcPr>
+          <w:p>
+            <w:pPr>
+              <w:ind w:left="96"/>
+            </w:pPr>
+            <w:r>
+              <w:t>4</w:t>
+            </w:r>
+          </w:p>
+        </w:tc>
+        <w:tc>
+          <w:tcPr>
+            <w:tcW w:w="6512" w:type="dxa"/>
+            <w:tcBorders>
+              <w:top w:val="single" w:sz="4" w:space="0" w:color="000000"/>
+              <w:left w:val="single" w:sz="4" w:space="0" w:color="000000"/>
+              <w:bottom w:val="single" w:sz="4" w:space="0" w:color="000000"/>
+              <w:right w:val="single" w:sz="4" w:space="0" w:color="000000"/>
+            </w:tcBorders>
+          </w:tcPr>
+          <w:p>
+            <w:r>
+              <w:t>Accept and Respond to POST requests from client</w:t>
+            </w:r>
+          </w:p>
+        </w:tc>
+        <w:tc>
+          <w:tcPr>
+            <w:tcW w:w="1270" w:type="dxa"/>
+            <w:tcBorders>
+              <w:top w:val="single" w:sz="4" w:space="0" w:color="000000"/>
+              <w:left w:val="single" w:sz="4" w:space="0" w:color="000000"/>
+              <w:bottom w:val="single" w:sz="4" w:space="0" w:color="000000"/>
+              <w:right w:val="single" w:sz="4" w:space="0" w:color="000000"/>
+            </w:tcBorders>
+          </w:tcPr>
+          <w:p/>
+        </w:tc>
+        <w:tc>
+          <w:tcPr>
+            <w:tcW w:w="1390" w:type="dxa"/>
+            <w:tcBorders>
+              <w:top w:val="single" w:sz="4" w:space="0" w:color="000000"/>
+              <w:left w:val="single" w:sz="4" w:space="0" w:color="000000"/>
+              <w:bottom w:val="single" w:sz="4" w:space="0" w:color="000000"/>
+              <w:right w:val="single" w:sz="4" w:space="0" w:color="000000"/>
+            </w:tcBorders>
+          </w:tcPr>
+          <w:p/>
+        </w:tc>
+        <w:tc>
+          <w:tcPr>
+            <w:tcW w:w="1252" w:type="dxa"/>
+            <w:tcBorders>
+              <w:top w:val="single" w:sz="4" w:space="0" w:color="000000"/>
+              <w:left w:val="single" w:sz="4" w:space="0" w:color="000000"/>
+              <w:bottom w:val="single" w:sz="4" w:space="0" w:color="000000"/>
+              <w:right w:val="single" w:sz="4" w:space="0" w:color="000000"/>
+            </w:tcBorders>
+          </w:tcPr>
+          <w:p/>
         </w:tc>
       </w:tr>
     </w:tbl>

</xml_diff>